<commit_message>
description of data: has_title added. conceptual model: crm:E74_Group and linguistic object for the issue (obituary portrait)
</commit_message>
<xml_diff>
--- a/Description of Data.docx
+++ b/Description of Data.docx
@@ -1,6 +1,6 @@
 
 <file path=word/document.xml><?xml version="1.0" encoding="utf-8"?>
-<w:document xmlns:wpc="http://schemas.microsoft.com/office/word/2010/wordprocessingCanvas" xmlns:cx="http://schemas.microsoft.com/office/drawing/2014/chartex" xmlns:cx1="http://schemas.microsoft.com/office/drawing/2015/9/8/chartex" xmlns:cx2="http://schemas.microsoft.com/office/drawing/2015/10/21/chartex" xmlns:cx3="http://schemas.microsoft.com/office/drawing/2016/5/9/chartex" xmlns:cx4="http://schemas.microsoft.com/office/drawing/2016/5/10/chartex" xmlns:cx5="http://schemas.microsoft.com/office/drawing/2016/5/11/chartex" xmlns:cx6="http://schemas.microsoft.com/office/drawing/2016/5/12/chartex" xmlns:cx7="http://schemas.microsoft.com/office/drawing/2016/5/13/chartex" xmlns:cx8="http://schemas.microsoft.com/office/drawing/2016/5/14/chartex" xmlns:mc="http://schemas.openxmlformats.org/markup-compatibility/2006" xmlns:aink="http://schemas.microsoft.com/office/drawing/2016/ink" xmlns:am3d="http://schemas.microsoft.com/office/drawing/2017/model3d" xmlns:o="urn:schemas-microsoft-com:office:office" xmlns:r="http://schemas.openxmlformats.org/officeDocument/2006/relationships" xmlns:m="http://schemas.openxmlformats.org/officeDocument/2006/math" xmlns:v="urn:schemas-microsoft-com:vml" xmlns:wp14="http://schemas.microsoft.com/office/word/2010/wordprocessingDrawing" xmlns:wp="http://schemas.openxmlformats.org/drawingml/2006/wordprocessingDrawing" xmlns:w10="urn:schemas-microsoft-com:office:word" xmlns:w="http://schemas.openxmlformats.org/wordprocessingml/2006/main" xmlns:w14="http://schemas.microsoft.com/office/word/2010/wordml" xmlns:w15="http://schemas.microsoft.com/office/word/2012/wordml" xmlns:w16cex="http://schemas.microsoft.com/office/word/2018/wordml/cex" xmlns:w16cid="http://schemas.microsoft.com/office/word/2016/wordml/cid" xmlns:w16="http://schemas.microsoft.com/office/word/2018/wordml" xmlns:w16se="http://schemas.microsoft.com/office/word/2015/wordml/symex" xmlns:wpg="http://schemas.microsoft.com/office/word/2010/wordprocessingGroup" xmlns:wpi="http://schemas.microsoft.com/office/word/2010/wordprocessingInk" xmlns:wne="http://schemas.microsoft.com/office/word/2006/wordml" xmlns:wps="http://schemas.microsoft.com/office/word/2010/wordprocessingShape" mc:Ignorable="w14 w15 w16se w16cid w16 w16cex wp14">
+<w:document xmlns:wpc="http://schemas.microsoft.com/office/word/2010/wordprocessingCanvas" xmlns:cx="http://schemas.microsoft.com/office/drawing/2014/chartex" xmlns:cx1="http://schemas.microsoft.com/office/drawing/2015/9/8/chartex" xmlns:cx2="http://schemas.microsoft.com/office/drawing/2015/10/21/chartex" xmlns:cx3="http://schemas.microsoft.com/office/drawing/2016/5/9/chartex" xmlns:cx4="http://schemas.microsoft.com/office/drawing/2016/5/10/chartex" xmlns:cx5="http://schemas.microsoft.com/office/drawing/2016/5/11/chartex" xmlns:cx6="http://schemas.microsoft.com/office/drawing/2016/5/12/chartex" xmlns:cx7="http://schemas.microsoft.com/office/drawing/2016/5/13/chartex" xmlns:cx8="http://schemas.microsoft.com/office/drawing/2016/5/14/chartex" xmlns:mc="http://schemas.openxmlformats.org/markup-compatibility/2006" xmlns:aink="http://schemas.microsoft.com/office/drawing/2016/ink" xmlns:am3d="http://schemas.microsoft.com/office/drawing/2017/model3d" xmlns:o="urn:schemas-microsoft-com:office:office" xmlns:r="http://schemas.openxmlformats.org/officeDocument/2006/relationships" xmlns:m="http://schemas.openxmlformats.org/officeDocument/2006/math" xmlns:v="urn:schemas-microsoft-com:vml" xmlns:wp14="http://schemas.microsoft.com/office/word/2010/wordprocessingDrawing" xmlns:wp="http://schemas.openxmlformats.org/drawingml/2006/wordprocessingDrawing" xmlns:w10="urn:schemas-microsoft-com:office:word" xmlns:w="http://schemas.openxmlformats.org/wordprocessingml/2006/main" xmlns:w14="http://schemas.microsoft.com/office/word/2010/wordml" xmlns:w15="http://schemas.microsoft.com/office/word/2012/wordml" xmlns:w16cid="http://schemas.microsoft.com/office/word/2016/wordml/cid" xmlns:w16se="http://schemas.microsoft.com/office/word/2015/wordml/symex" xmlns:wpg="http://schemas.microsoft.com/office/word/2010/wordprocessingGroup" xmlns:wpi="http://schemas.microsoft.com/office/word/2010/wordprocessingInk" xmlns:wne="http://schemas.microsoft.com/office/word/2006/wordml" xmlns:wps="http://schemas.microsoft.com/office/word/2010/wordprocessingShape" mc:Ignorable="w14 w15 w16se w16cid wp14">
   <w:body>
     <w:p>
       <w:pPr>
@@ -503,6 +503,76 @@
               <w:rPr>
                 <w:lang w:val="en-GB"/>
               </w:rPr>
+              <w:t>102_has_title</w:t>
+            </w:r>
+          </w:p>
+        </w:tc>
+        <w:tc>
+          <w:tcPr>
+            <w:tcW w:w="3166" w:type="dxa"/>
+          </w:tcPr>
+          <w:p>
+            <w:pPr>
+              <w:rPr>
+                <w:lang w:val="en-GB"/>
+              </w:rPr>
+            </w:pPr>
+            <w:r>
+              <w:rPr>
+                <w:lang w:val="en-GB"/>
+              </w:rPr>
+              <w:t>“</w:t>
+            </w:r>
+            <w:r>
+              <w:rPr>
+                <w:lang w:val="en-GB"/>
+              </w:rPr>
+              <w:t>Portrait of Ada, Countess of Lovelace</w:t>
+            </w:r>
+            <w:r>
+              <w:rPr>
+                <w:lang w:val="en-GB"/>
+              </w:rPr>
+              <w:t>”</w:t>
+            </w:r>
+          </w:p>
+        </w:tc>
+      </w:tr>
+      <w:tr>
+        <w:tc>
+          <w:tcPr>
+            <w:tcW w:w="3180" w:type="dxa"/>
+          </w:tcPr>
+          <w:p>
+            <w:pPr>
+              <w:rPr>
+                <w:lang w:val="en-GB"/>
+              </w:rPr>
+            </w:pPr>
+          </w:p>
+        </w:tc>
+        <w:tc>
+          <w:tcPr>
+            <w:tcW w:w="3282" w:type="dxa"/>
+          </w:tcPr>
+          <w:p>
+            <w:pPr>
+              <w:rPr>
+                <w:lang w:val="en-GB"/>
+              </w:rPr>
+            </w:pPr>
+            <w:proofErr w:type="gramStart"/>
+            <w:r>
+              <w:rPr>
+                <w:lang w:val="en-GB"/>
+              </w:rPr>
+              <w:t>crm:P</w:t>
+            </w:r>
+            <w:proofErr w:type="gramEnd"/>
+            <w:r>
+              <w:rPr>
+                <w:lang w:val="en-GB"/>
+              </w:rPr>
               <w:t>2_has_type</w:t>
             </w:r>
           </w:p>
@@ -1134,6 +1204,76 @@
               <w:rPr>
                 <w:lang w:val="en-GB"/>
               </w:rPr>
+              <w:t>102_has_title</w:t>
+            </w:r>
+          </w:p>
+        </w:tc>
+        <w:tc>
+          <w:tcPr>
+            <w:tcW w:w="3210" w:type="dxa"/>
+          </w:tcPr>
+          <w:p>
+            <w:pPr>
+              <w:rPr>
+                <w:lang w:val="en-GB"/>
+              </w:rPr>
+            </w:pPr>
+            <w:r>
+              <w:rPr>
+                <w:lang w:val="en-GB"/>
+              </w:rPr>
+              <w:t>“</w:t>
+            </w:r>
+            <w:r>
+              <w:rPr>
+                <w:lang w:val="en-GB"/>
+              </w:rPr>
+              <w:t>Portrait of Charles Babbage</w:t>
+            </w:r>
+            <w:r>
+              <w:rPr>
+                <w:lang w:val="en-GB"/>
+              </w:rPr>
+              <w:t>”</w:t>
+            </w:r>
+          </w:p>
+        </w:tc>
+      </w:tr>
+      <w:tr>
+        <w:tc>
+          <w:tcPr>
+            <w:tcW w:w="3209" w:type="dxa"/>
+          </w:tcPr>
+          <w:p>
+            <w:pPr>
+              <w:rPr>
+                <w:lang w:val="en-GB"/>
+              </w:rPr>
+            </w:pPr>
+          </w:p>
+        </w:tc>
+        <w:tc>
+          <w:tcPr>
+            <w:tcW w:w="3209" w:type="dxa"/>
+          </w:tcPr>
+          <w:p>
+            <w:pPr>
+              <w:rPr>
+                <w:lang w:val="en-GB"/>
+              </w:rPr>
+            </w:pPr>
+            <w:proofErr w:type="gramStart"/>
+            <w:r>
+              <w:rPr>
+                <w:lang w:val="en-GB"/>
+              </w:rPr>
+              <w:t>crm:P</w:t>
+            </w:r>
+            <w:proofErr w:type="gramEnd"/>
+            <w:r>
+              <w:rPr>
+                <w:lang w:val="en-GB"/>
+              </w:rPr>
               <w:t>2_has_type</w:t>
             </w:r>
           </w:p>
@@ -1785,6 +1925,7 @@
               <w:rPr>
                 <w:lang w:val="en-GB"/>
               </w:rPr>
+              <w:lastRenderedPageBreak/>
               <w:t>ada:model</w:t>
             </w:r>
             <w:proofErr w:type="gramEnd"/>
@@ -1795,6 +1936,76 @@
               <w:t>_analytical_engine</w:t>
             </w:r>
             <w:proofErr w:type="spellEnd"/>
+          </w:p>
+        </w:tc>
+        <w:tc>
+          <w:tcPr>
+            <w:tcW w:w="3209" w:type="dxa"/>
+          </w:tcPr>
+          <w:p>
+            <w:pPr>
+              <w:rPr>
+                <w:lang w:val="en-GB"/>
+              </w:rPr>
+            </w:pPr>
+            <w:proofErr w:type="gramStart"/>
+            <w:r>
+              <w:rPr>
+                <w:lang w:val="en-GB"/>
+              </w:rPr>
+              <w:t>crm:P</w:t>
+            </w:r>
+            <w:proofErr w:type="gramEnd"/>
+            <w:r>
+              <w:rPr>
+                <w:lang w:val="en-GB"/>
+              </w:rPr>
+              <w:t>102_has_title</w:t>
+            </w:r>
+          </w:p>
+        </w:tc>
+        <w:tc>
+          <w:tcPr>
+            <w:tcW w:w="3210" w:type="dxa"/>
+          </w:tcPr>
+          <w:p>
+            <w:pPr>
+              <w:rPr>
+                <w:lang w:val="en-GB"/>
+              </w:rPr>
+            </w:pPr>
+            <w:r>
+              <w:rPr>
+                <w:lang w:val="en-GB"/>
+              </w:rPr>
+              <w:t>“</w:t>
+            </w:r>
+            <w:r>
+              <w:rPr>
+                <w:lang w:val="en-GB"/>
+              </w:rPr>
+              <w:t>Babbage's Analytical Engine, 1834-1871. (Trial model)</w:t>
+            </w:r>
+            <w:r>
+              <w:rPr>
+                <w:lang w:val="en-GB"/>
+              </w:rPr>
+              <w:t>”</w:t>
+            </w:r>
+          </w:p>
+        </w:tc>
+      </w:tr>
+      <w:tr>
+        <w:tc>
+          <w:tcPr>
+            <w:tcW w:w="3209" w:type="dxa"/>
+          </w:tcPr>
+          <w:p>
+            <w:pPr>
+              <w:rPr>
+                <w:lang w:val="en-GB"/>
+              </w:rPr>
+            </w:pPr>
           </w:p>
         </w:tc>
         <w:tc>
@@ -2438,6 +2649,72 @@
               </w:rPr>
             </w:pPr>
             <w:proofErr w:type="spellStart"/>
+            <w:proofErr w:type="gramStart"/>
+            <w:r>
+              <w:rPr>
+                <w:lang w:val="en-GB"/>
+              </w:rPr>
+              <w:t>dc:title</w:t>
+            </w:r>
+            <w:proofErr w:type="spellEnd"/>
+            <w:proofErr w:type="gramEnd"/>
+          </w:p>
+        </w:tc>
+        <w:tc>
+          <w:tcPr>
+            <w:tcW w:w="3080" w:type="dxa"/>
+          </w:tcPr>
+          <w:p>
+            <w:pPr>
+              <w:rPr>
+                <w:lang w:val="en-GB"/>
+              </w:rPr>
+            </w:pPr>
+            <w:r>
+              <w:rPr>
+                <w:lang w:val="en-GB"/>
+              </w:rPr>
+              <w:t>“</w:t>
+            </w:r>
+            <w:r>
+              <w:rPr>
+                <w:lang w:val="en-GB"/>
+              </w:rPr>
+              <w:t>Sketch of the Analytical Engine</w:t>
+            </w:r>
+            <w:r>
+              <w:rPr>
+                <w:lang w:val="en-GB"/>
+              </w:rPr>
+              <w:t>”</w:t>
+            </w:r>
+          </w:p>
+        </w:tc>
+      </w:tr>
+      <w:tr>
+        <w:tc>
+          <w:tcPr>
+            <w:tcW w:w="3186" w:type="dxa"/>
+          </w:tcPr>
+          <w:p>
+            <w:pPr>
+              <w:rPr>
+                <w:lang w:val="en-GB"/>
+              </w:rPr>
+            </w:pPr>
+          </w:p>
+        </w:tc>
+        <w:tc>
+          <w:tcPr>
+            <w:tcW w:w="3362" w:type="dxa"/>
+          </w:tcPr>
+          <w:p>
+            <w:pPr>
+              <w:rPr>
+                <w:lang w:val="en-GB"/>
+              </w:rPr>
+            </w:pPr>
+            <w:proofErr w:type="spellStart"/>
             <w:r>
               <w:rPr>
                 <w:lang w:val="en-GB"/>
@@ -3443,6 +3720,72 @@
               </w:rPr>
             </w:pPr>
             <w:proofErr w:type="spellStart"/>
+            <w:proofErr w:type="gramStart"/>
+            <w:r>
+              <w:rPr>
+                <w:lang w:val="en-GB"/>
+              </w:rPr>
+              <w:t>dc:title</w:t>
+            </w:r>
+            <w:proofErr w:type="spellEnd"/>
+            <w:proofErr w:type="gramEnd"/>
+          </w:p>
+        </w:tc>
+        <w:tc>
+          <w:tcPr>
+            <w:tcW w:w="3066" w:type="dxa"/>
+          </w:tcPr>
+          <w:p>
+            <w:pPr>
+              <w:rPr>
+                <w:lang w:val="en-GB"/>
+              </w:rPr>
+            </w:pPr>
+            <w:r>
+              <w:rPr>
+                <w:lang w:val="en-GB"/>
+              </w:rPr>
+              <w:t>“</w:t>
+            </w:r>
+            <w:r>
+              <w:rPr>
+                <w:lang w:val="en-GB"/>
+              </w:rPr>
+              <w:t>Creativity, the Turing Test, and the (Better) Lovelace Test</w:t>
+            </w:r>
+            <w:r>
+              <w:rPr>
+                <w:lang w:val="en-GB"/>
+              </w:rPr>
+              <w:t>”</w:t>
+            </w:r>
+          </w:p>
+        </w:tc>
+      </w:tr>
+      <w:tr>
+        <w:tc>
+          <w:tcPr>
+            <w:tcW w:w="3200" w:type="dxa"/>
+          </w:tcPr>
+          <w:p>
+            <w:pPr>
+              <w:rPr>
+                <w:lang w:val="en-GB"/>
+              </w:rPr>
+            </w:pPr>
+          </w:p>
+        </w:tc>
+        <w:tc>
+          <w:tcPr>
+            <w:tcW w:w="3362" w:type="dxa"/>
+          </w:tcPr>
+          <w:p>
+            <w:pPr>
+              <w:rPr>
+                <w:lang w:val="en-GB"/>
+              </w:rPr>
+            </w:pPr>
+            <w:proofErr w:type="spellStart"/>
             <w:r>
               <w:rPr>
                 <w:lang w:val="en-GB"/>
@@ -3744,6 +4087,7 @@
               <w:rPr>
                 <w:lang w:val="en-GB"/>
               </w:rPr>
+              <w:lastRenderedPageBreak/>
               <w:t>fabio:JournalArticle</w:t>
             </w:r>
             <w:proofErr w:type="spellEnd"/>
@@ -3933,7 +4277,6 @@
           <w:szCs w:val="26"/>
           <w:lang w:val="en-GB"/>
         </w:rPr>
-        <w:lastRenderedPageBreak/>
         <w:t xml:space="preserve">Ada’s Letter “Dear Babbage” </w:t>
       </w:r>
     </w:p>
@@ -4139,6 +4482,8 @@
               </w:rPr>
               <w:t>isProducedBy</w:t>
             </w:r>
+            <w:bookmarkStart w:id="0" w:name="_GoBack"/>
+            <w:bookmarkEnd w:id="0"/>
             <w:proofErr w:type="spellEnd"/>
             <w:proofErr w:type="gramEnd"/>
           </w:p>
@@ -4307,16 +4652,92 @@
               <w:rPr>
                 <w:lang w:val="en-GB"/>
               </w:rPr>
-              <w:t>ada:</w:t>
-            </w:r>
-            <w:r>
-              <w:rPr>
-                <w:lang w:val="en-GB"/>
-              </w:rPr>
-              <w:t>letter</w:t>
+              <w:t>ada:letter</w:t>
             </w:r>
             <w:proofErr w:type="spellEnd"/>
             <w:proofErr w:type="gramEnd"/>
+          </w:p>
+        </w:tc>
+        <w:tc>
+          <w:tcPr>
+            <w:tcW w:w="3362" w:type="dxa"/>
+          </w:tcPr>
+          <w:p>
+            <w:pPr>
+              <w:rPr>
+                <w:lang w:val="en-GB"/>
+              </w:rPr>
+            </w:pPr>
+            <w:proofErr w:type="gramStart"/>
+            <w:r>
+              <w:rPr>
+                <w:lang w:val="en-GB"/>
+              </w:rPr>
+              <w:t>crm:P</w:t>
+            </w:r>
+            <w:proofErr w:type="gramEnd"/>
+            <w:r>
+              <w:rPr>
+                <w:lang w:val="en-GB"/>
+              </w:rPr>
+              <w:t>102_has_title</w:t>
+            </w:r>
+          </w:p>
+        </w:tc>
+        <w:tc>
+          <w:tcPr>
+            <w:tcW w:w="3114" w:type="dxa"/>
+          </w:tcPr>
+          <w:p>
+            <w:pPr>
+              <w:rPr>
+                <w:lang w:val="en-GB"/>
+              </w:rPr>
+            </w:pPr>
+            <w:r>
+              <w:rPr>
+                <w:lang w:val="en-GB"/>
+              </w:rPr>
+              <w:t>‘</w:t>
+            </w:r>
+            <w:r>
+              <w:rPr>
+                <w:lang w:val="en-GB"/>
+              </w:rPr>
+              <w:t>Autograph letter signed with initials</w:t>
+            </w:r>
+            <w:r>
+              <w:rPr>
+                <w:lang w:val="en-GB"/>
+              </w:rPr>
+              <w:t>:</w:t>
+            </w:r>
+            <w:r>
+              <w:rPr>
+                <w:lang w:val="en-GB"/>
+              </w:rPr>
+              <w:t xml:space="preserve"> Ashley Combe, to "my dear Babbage", "Sunday"</w:t>
+            </w:r>
+            <w:r>
+              <w:rPr>
+                <w:lang w:val="en-GB"/>
+              </w:rPr>
+              <w:t>’</w:t>
+            </w:r>
+          </w:p>
+        </w:tc>
+      </w:tr>
+      <w:tr>
+        <w:tc>
+          <w:tcPr>
+            <w:tcW w:w="3152" w:type="dxa"/>
+          </w:tcPr>
+          <w:p>
+            <w:pPr>
+              <w:rPr>
+                <w:lang w:val="en-GB"/>
+              </w:rPr>
+            </w:pPr>
           </w:p>
         </w:tc>
         <w:tc>
@@ -4529,8 +4950,6 @@
           <w:lang w:val="en-GB"/>
         </w:rPr>
       </w:pPr>
-      <w:bookmarkStart w:id="0" w:name="_GoBack"/>
-      <w:bookmarkEnd w:id="0"/>
     </w:p>
     <w:sectPr>
       <w:pgSz w:w="11906" w:h="16838"/>
@@ -4543,7 +4962,7 @@
 </file>
 
 <file path=word/styles.xml><?xml version="1.0" encoding="utf-8"?>
-<w:styles xmlns:mc="http://schemas.openxmlformats.org/markup-compatibility/2006" xmlns:r="http://schemas.openxmlformats.org/officeDocument/2006/relationships" xmlns:w="http://schemas.openxmlformats.org/wordprocessingml/2006/main" xmlns:w14="http://schemas.microsoft.com/office/word/2010/wordml" xmlns:w15="http://schemas.microsoft.com/office/word/2012/wordml" xmlns:w16cex="http://schemas.microsoft.com/office/word/2018/wordml/cex" xmlns:w16cid="http://schemas.microsoft.com/office/word/2016/wordml/cid" xmlns:w16="http://schemas.microsoft.com/office/word/2018/wordml" xmlns:w16se="http://schemas.microsoft.com/office/word/2015/wordml/symex" mc:Ignorable="w14 w15 w16se w16cid w16 w16cex">
+<w:styles xmlns:mc="http://schemas.openxmlformats.org/markup-compatibility/2006" xmlns:r="http://schemas.openxmlformats.org/officeDocument/2006/relationships" xmlns:w="http://schemas.openxmlformats.org/wordprocessingml/2006/main" xmlns:w14="http://schemas.microsoft.com/office/word/2010/wordml" xmlns:w15="http://schemas.microsoft.com/office/word/2012/wordml" xmlns:w16cid="http://schemas.microsoft.com/office/word/2016/wordml/cid" xmlns:w16se="http://schemas.microsoft.com/office/word/2015/wordml/symex" mc:Ignorable="w14 w15 w16se w16cid">
   <w:docDefaults>
     <w:rPrDefault>
       <w:rPr>
@@ -5380,12 +5799,6 @@
 </file>
 
 <file path=customXml/item1.xml><?xml version="1.0" encoding="utf-8"?>
-<p:properties xmlns:p="http://schemas.microsoft.com/office/2006/metadata/properties" xmlns:xsi="http://www.w3.org/2001/XMLSchema-instance" xmlns:pc="http://schemas.microsoft.com/office/infopath/2007/PartnerControls">
-  <documentManagement/>
-</p:properties>
-</file>
-
-<file path=customXml/item2.xml><?xml version="1.0" encoding="utf-8"?>
 <ct:contentTypeSchema xmlns:ct="http://schemas.microsoft.com/office/2006/metadata/contentType" xmlns:ma="http://schemas.microsoft.com/office/2006/metadata/properties/metaAttributes" ct:_="" ma:_="" ma:contentTypeName="Document" ma:contentTypeID="0x010100F591406234E99545951574B32B10A3B0" ma:contentTypeVersion="13" ma:contentTypeDescription="Create a new document." ma:contentTypeScope="" ma:versionID="8f8e6e73770ccd6782853153465cc602">
   <xsd:schema xmlns:xsd="http://www.w3.org/2001/XMLSchema" xmlns:xs="http://www.w3.org/2001/XMLSchema" xmlns:p="http://schemas.microsoft.com/office/2006/metadata/properties" xmlns:ns3="53932a34-99de-4f50-b924-f18b48a83c04" xmlns:ns4="1bbe454c-8146-4afd-987c-6e26edaada9a" targetNamespace="http://schemas.microsoft.com/office/2006/metadata/properties" ma:root="true" ma:fieldsID="1d4bf3d4c72fc8ab4762c91df3fb9c11" ns3:_="" ns4:_="">
     <xsd:import namespace="53932a34-99de-4f50-b924-f18b48a83c04"/>
@@ -5608,6 +6021,12 @@
 </ct:contentTypeSchema>
 </file>
 
+<file path=customXml/item2.xml><?xml version="1.0" encoding="utf-8"?>
+<p:properties xmlns:p="http://schemas.microsoft.com/office/2006/metadata/properties" xmlns:xsi="http://www.w3.org/2001/XMLSchema-instance" xmlns:pc="http://schemas.microsoft.com/office/infopath/2007/PartnerControls">
+  <documentManagement/>
+</p:properties>
+</file>
+
 <file path=customXml/item3.xml><?xml version="1.0" encoding="utf-8"?>
 <?mso-contentType ?>
 <FormTemplates xmlns="http://schemas.microsoft.com/sharepoint/v3/contenttype/forms">
@@ -5618,15 +6037,6 @@
 </file>
 
 <file path=customXml/itemProps1.xml><?xml version="1.0" encoding="utf-8"?>
-<ds:datastoreItem xmlns:ds="http://schemas.openxmlformats.org/officeDocument/2006/customXml" ds:itemID="{E9C97ABD-7A96-4DA6-9B75-C5CDF3DD7D4B}">
-  <ds:schemaRefs>
-    <ds:schemaRef ds:uri="http://schemas.microsoft.com/office/2006/metadata/properties"/>
-    <ds:schemaRef ds:uri="http://schemas.microsoft.com/office/infopath/2007/PartnerControls"/>
-  </ds:schemaRefs>
-</ds:datastoreItem>
-</file>
-
-<file path=customXml/itemProps2.xml><?xml version="1.0" encoding="utf-8"?>
 <ds:datastoreItem xmlns:ds="http://schemas.openxmlformats.org/officeDocument/2006/customXml" ds:itemID="{2A345C6B-BFBA-4D55-A998-DEABEEAC0829}">
   <ds:schemaRefs>
     <ds:schemaRef ds:uri="http://schemas.microsoft.com/office/2006/metadata/contentType"/>
@@ -5645,6 +6055,15 @@
 </ds:datastoreItem>
 </file>
 
+<file path=customXml/itemProps2.xml><?xml version="1.0" encoding="utf-8"?>
+<ds:datastoreItem xmlns:ds="http://schemas.openxmlformats.org/officeDocument/2006/customXml" ds:itemID="{E9C97ABD-7A96-4DA6-9B75-C5CDF3DD7D4B}">
+  <ds:schemaRefs>
+    <ds:schemaRef ds:uri="http://schemas.microsoft.com/office/2006/metadata/properties"/>
+    <ds:schemaRef ds:uri="http://schemas.microsoft.com/office/infopath/2007/PartnerControls"/>
+  </ds:schemaRefs>
+</ds:datastoreItem>
+</file>
+
 <file path=customXml/itemProps3.xml><?xml version="1.0" encoding="utf-8"?>
 <ds:datastoreItem xmlns:ds="http://schemas.openxmlformats.org/officeDocument/2006/customXml" ds:itemID="{581AE32A-85B2-43F5-B14B-92CBAA6F8191}">
   <ds:schemaRefs>

</xml_diff>